<commit_message>
added a performance requirement
</commit_message>
<xml_diff>
--- a/BankingProjectSRS.docx
+++ b/BankingProjectSRS.docx
@@ -3342,15 +3342,7 @@
         <w:tab/>
       </w:r>
       <w:r>
-        <w:t xml:space="preserve">Checking and Savings accounts must have at least 1 </w:t>
-      </w:r>
-      <w:proofErr w:type="gramStart"/>
-      <w:r>
-        <w:t>owner, and</w:t>
-      </w:r>
-      <w:proofErr w:type="gramEnd"/>
-      <w:r>
-        <w:t xml:space="preserve"> can have up to 5 joint owners</w:t>
+        <w:t>Checking and Savings accounts must have at least 1 owner, and can have up to 5 joint owners</w:t>
       </w:r>
       <w:r>
         <w:t xml:space="preserve">. </w:t>
@@ -3419,15 +3411,7 @@
         <w:t xml:space="preserve">Once logged in, </w:t>
       </w:r>
       <w:r>
-        <w:t xml:space="preserve">Employees </w:t>
-      </w:r>
-      <w:proofErr w:type="gramStart"/>
-      <w:r>
-        <w:t>are able to</w:t>
-      </w:r>
-      <w:proofErr w:type="gramEnd"/>
-      <w:r>
-        <w:t xml:space="preserve"> open and close accounts,</w:t>
+        <w:t>Employees are able to open and close accounts,</w:t>
       </w:r>
       <w:r>
         <w:t xml:space="preserve"> view transaction history of accounts,</w:t>
@@ -3456,23 +3440,7 @@
         <w:tab/>
       </w:r>
       <w:r>
-        <w:t xml:space="preserve">Employees </w:t>
-      </w:r>
-      <w:proofErr w:type="gramStart"/>
-      <w:r>
-        <w:t>are able to</w:t>
-      </w:r>
-      <w:proofErr w:type="gramEnd"/>
-      <w:r>
-        <w:t xml:space="preserve"> view a list of accounts that a </w:t>
-      </w:r>
-      <w:proofErr w:type="gramStart"/>
-      <w:r>
-        <w:t>Customer</w:t>
-      </w:r>
-      <w:proofErr w:type="gramEnd"/>
-      <w:r>
-        <w:t xml:space="preserve"> has ownership of.</w:t>
+        <w:t>Employees are able to view a list of accounts that a Customer has ownership of.</w:t>
       </w:r>
     </w:p>
     <w:p>
@@ -3626,15 +3594,7 @@
         <w:t xml:space="preserve">2.2.3 </w:t>
       </w:r>
       <w:r>
-        <w:t xml:space="preserve">The system will be able to read a comma-separated text file containing the </w:t>
-      </w:r>
-      <w:proofErr w:type="gramStart"/>
-      <w:r>
-        <w:t>current status</w:t>
-      </w:r>
-      <w:proofErr w:type="gramEnd"/>
-      <w:r>
-        <w:t xml:space="preserve"> and transaction history of each account. The first line will include the fields account id, account type, status (open/closed), users with ownership of the account, current balance, and any other attributes specific to the type of account. The following lines contain the transaction history of the account, with each line containing the fields </w:t>
+        <w:t xml:space="preserve">The system will be able to read a comma-separated text file containing the current status and transaction history of each account. The first line will include the fields account id, account type, status (open/closed), users with ownership of the account, current balance, and any other attributes specific to the type of account. The following lines contain the transaction history of the account, with each line containing the fields </w:t>
       </w:r>
       <w:r>
         <w:lastRenderedPageBreak/>
@@ -3743,7 +3703,21 @@
       </w:r>
       <w:r>
         <w:tab/>
+      </w:r>
+      <w:r>
+        <w:t xml:space="preserve">3.3.2 </w:t>
+      </w:r>
+      <w:r>
         <w:t>The system should not require any regular downtime to operate.</w:t>
+      </w:r>
+    </w:p>
+    <w:p>
+      <w:r>
+        <w:tab/>
+      </w:r>
+      <w:r>
+        <w:tab/>
+        <w:t>3.3.3 The system should be able to accommodate a large number of users simultaneously.</w:t>
       </w:r>
     </w:p>
     <w:p/>
@@ -3969,13 +3943,8 @@
       <w:rPr>
         <w:noProof/>
       </w:rPr>
-    </w:r>
-    <w:r>
-      <w:rPr>
-        <w:noProof/>
-      </w:rPr>
       <w:pict w14:anchorId="49FA17A4">
-        <v:rect id="Rectangle 2" o:spid="_x0000_s1026" style="position:absolute;margin-left:0;margin-top:.05pt;width:4.65pt;height:9.35pt;z-index:-503316473;visibility:visible;mso-wrap-style:square;mso-width-percent:0;mso-height-percent:0;mso-wrap-distance-left:0;mso-wrap-distance-top:0;mso-wrap-distance-right:0;mso-wrap-distance-bottom:0;mso-position-horizontal:center;mso-position-horizontal-relative:margin;mso-position-vertical:absolute;mso-position-vertical-relative:text;mso-width-percent:0;mso-height-percent:0;mso-width-relative:page;mso-height-relative:page;v-text-anchor:top" o:gfxdata="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" o:allowincell="f" filled="f" stroked="f" strokeweight="0">
+        <v:rect id="Rectangle 2" o:spid="_x0000_s1026" style="position:absolute;margin-left:0;margin-top:.05pt;width:4.65pt;height:9.35pt;z-index:-503316473;visibility:visible;mso-wrap-style:square;mso-width-percent:0;mso-height-percent:0;mso-wrap-distance-left:0;mso-wrap-distance-top:0;mso-wrap-distance-right:0;mso-wrap-distance-bottom:0;mso-position-horizontal:center;mso-position-horizontal-relative:margin;mso-position-vertical:absolute;mso-position-vertical-relative:text;mso-width-percent:0;mso-height-percent:0;mso-width-relative:page;mso-height-relative:page;v-text-anchor:top" o:gfxdata="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" o:allowincell="f" filled="f" stroked="f" strokeweight="0">
           <o:lock v:ext="edit" aspectratio="t" verticies="t" text="t" shapetype="t"/>
           <v:textbox inset="0,0,0,0">
             <w:txbxContent>
@@ -4009,17 +3978,8 @@
                     <w:rStyle w:val="PageNumber"/>
                     <w:color w:val="000000"/>
                   </w:rPr>
-                  <w:t>i</w:t>
+                  <w:t>ii</w:t>
                 </w:r>
-                <w:proofErr w:type="spellStart"/>
-                <w:r>
-                  <w:rPr>
-                    <w:rStyle w:val="PageNumber"/>
-                    <w:color w:val="000000"/>
-                  </w:rPr>
-                  <w:t>i</w:t>
-                </w:r>
-                <w:proofErr w:type="spellEnd"/>
                 <w:r>
                   <w:rPr>
                     <w:rStyle w:val="PageNumber"/>
@@ -4048,13 +4008,8 @@
       <w:rPr>
         <w:noProof/>
       </w:rPr>
-    </w:r>
-    <w:r>
-      <w:rPr>
-        <w:noProof/>
-      </w:rPr>
       <w:pict w14:anchorId="65AAF484">
-        <v:rect id="Rectangle 1" o:spid="_x0000_s1027" style="position:absolute;margin-left:0;margin-top:.05pt;width:5.65pt;height:1.8pt;z-index:-503316474;visibility:visible;mso-wrap-style:square;mso-width-percent:0;mso-height-percent:0;mso-wrap-distance-left:0;mso-wrap-distance-top:0;mso-wrap-distance-right:0;mso-wrap-distance-bottom:0;mso-position-horizontal:center;mso-position-horizontal-relative:margin;mso-position-vertical:absolute;mso-position-vertical-relative:text;mso-width-percent:0;mso-height-percent:0;mso-width-relative:page;mso-height-relative:page;v-text-anchor:top" o:gfxdata="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" o:allowincell="f" filled="f" stroked="f" strokeweight="0">
+        <v:rect id="Rectangle 1" o:spid="_x0000_s1027" style="position:absolute;margin-left:0;margin-top:.05pt;width:5.65pt;height:1.8pt;z-index:-503316474;visibility:visible;mso-wrap-style:square;mso-width-percent:0;mso-height-percent:0;mso-wrap-distance-left:0;mso-wrap-distance-top:0;mso-wrap-distance-right:0;mso-wrap-distance-bottom:0;mso-position-horizontal:center;mso-position-horizontal-relative:margin;mso-position-vertical:absolute;mso-position-vertical-relative:text;mso-width-percent:0;mso-height-percent:0;mso-width-relative:page;mso-height-relative:page;v-text-anchor:top" o:gfxdata="" o:allowincell="f" filled="f" stroked="f" strokeweight="0">
           <o:lock v:ext="edit" aspectratio="t" verticies="t" text="t" shapetype="t"/>
           <v:textbox inset="0,0,0,0">
             <w:txbxContent>
@@ -4088,17 +4043,8 @@
                     <w:rStyle w:val="PageNumber"/>
                     <w:color w:val="000000"/>
                   </w:rPr>
-                  <w:t>vii</w:t>
+                  <w:t>viii</w:t>
                 </w:r>
-                <w:proofErr w:type="spellStart"/>
-                <w:r>
-                  <w:rPr>
-                    <w:rStyle w:val="PageNumber"/>
-                    <w:color w:val="000000"/>
-                  </w:rPr>
-                  <w:t>i</w:t>
-                </w:r>
-                <w:proofErr w:type="spellEnd"/>
                 <w:r>
                   <w:rPr>
                     <w:rStyle w:val="PageNumber"/>
@@ -4151,16 +4097,8 @@
       <w:rPr>
         <w:rStyle w:val="PageNumber"/>
       </w:rPr>
-      <w:t>ii</w:t>
+      <w:t>iii</w:t>
     </w:r>
-    <w:proofErr w:type="spellStart"/>
-    <w:r>
-      <w:rPr>
-        <w:rStyle w:val="PageNumber"/>
-      </w:rPr>
-      <w:t>i</w:t>
-    </w:r>
-    <w:proofErr w:type="spellEnd"/>
     <w:r>
       <w:rPr>
         <w:rStyle w:val="PageNumber"/>

</xml_diff>

<commit_message>
Added pages for diagrams
</commit_message>
<xml_diff>
--- a/BankingProjectSRS.docx
+++ b/BankingProjectSRS.docx
@@ -1926,6 +1926,11 @@
           <w:docPartUnique/>
         </w:docPartObj>
       </w:sdtPr>
+      <w:sdtEndPr>
+        <w:rPr>
+          <w:smallCaps w:val="0"/>
+        </w:rPr>
+      </w:sdtEndPr>
       <w:sdtContent>
         <w:p>
           <w:pPr>
@@ -2890,9 +2895,8 @@
               <w:tab w:val="left" w:pos="800"/>
             </w:tabs>
             <w:rPr>
-              <w:rFonts w:ascii="Calibri" w:hAnsi="Calibri" w:cs="Calibri"/>
-              <w:sz w:val="24"/>
-              <w:szCs w:val="24"/>
+              <w:rStyle w:val="IndexLink"/>
+              <w:smallCaps w:val="0"/>
               <w:lang w:eastAsia="en-US"/>
             </w:rPr>
           </w:pPr>
@@ -2945,6 +2949,13 @@
             </w:rPr>
             <w:fldChar w:fldCharType="end"/>
           </w:r>
+        </w:p>
+        <w:p>
+          <w:pPr>
+            <w:rPr>
+              <w:lang w:eastAsia="en-US"/>
+            </w:rPr>
+          </w:pPr>
         </w:p>
       </w:sdtContent>
     </w:sdt>
@@ -3065,15 +3076,27 @@
         <w:pStyle w:val="Paragraph2"/>
       </w:pPr>
       <w:r>
+        <w:t xml:space="preserve">4. </w:t>
+      </w:r>
+      <w:r>
         <w:t>UML Use Case Diagram</w:t>
       </w:r>
+      <w:r>
+        <w:t xml:space="preserve"> – In this document</w:t>
+      </w:r>
     </w:p>
     <w:p>
       <w:pPr>
         <w:pStyle w:val="Paragraph2"/>
       </w:pPr>
       <w:r>
+        <w:t xml:space="preserve">5. </w:t>
+      </w:r>
+      <w:r>
         <w:t>UML Class Diagram</w:t>
+      </w:r>
+      <w:r>
+        <w:t xml:space="preserve"> – In this document</w:t>
       </w:r>
     </w:p>
     <w:p>
@@ -3328,15 +3351,7 @@
         <w:t>Line Of Credit (LOC) accounts have a credit limit, minimum monthly payment, and interest rate, all set when opening the account</w:t>
       </w:r>
       <w:r>
-        <w:t xml:space="preserve">. None of these attributes can be changed </w:t>
-      </w:r>
-      <w:proofErr w:type="gramStart"/>
-      <w:r>
-        <w:t>at a later date</w:t>
-      </w:r>
-      <w:proofErr w:type="gramEnd"/>
-      <w:r>
-        <w:t>.</w:t>
+        <w:t>. None of these attributes can be changed at a later date.</w:t>
       </w:r>
     </w:p>
     <w:p>
@@ -3350,15 +3365,7 @@
         <w:tab/>
       </w:r>
       <w:r>
-        <w:t xml:space="preserve">Checking and Savings accounts must have at least 1 </w:t>
-      </w:r>
-      <w:proofErr w:type="gramStart"/>
-      <w:r>
-        <w:t>owner, and</w:t>
-      </w:r>
-      <w:proofErr w:type="gramEnd"/>
-      <w:r>
-        <w:t xml:space="preserve"> can have up to 5 joint owners</w:t>
+        <w:t>Checking and Savings accounts must have at least 1 owner, and can have up to 5 joint owners</w:t>
       </w:r>
       <w:r>
         <w:t xml:space="preserve">. </w:t>
@@ -3427,15 +3434,7 @@
         <w:t xml:space="preserve">Once logged in, </w:t>
       </w:r>
       <w:r>
-        <w:t xml:space="preserve">Employees </w:t>
-      </w:r>
-      <w:proofErr w:type="gramStart"/>
-      <w:r>
-        <w:t>are able to</w:t>
-      </w:r>
-      <w:proofErr w:type="gramEnd"/>
-      <w:r>
-        <w:t xml:space="preserve"> open and close accounts,</w:t>
+        <w:t>Employees are able to open and close accounts,</w:t>
       </w:r>
       <w:r>
         <w:t xml:space="preserve"> view transaction history of accounts,</w:t>
@@ -3464,23 +3463,7 @@
         <w:tab/>
       </w:r>
       <w:r>
-        <w:t xml:space="preserve">Employees </w:t>
-      </w:r>
-      <w:proofErr w:type="gramStart"/>
-      <w:r>
-        <w:t>are able to</w:t>
-      </w:r>
-      <w:proofErr w:type="gramEnd"/>
-      <w:r>
-        <w:t xml:space="preserve"> view a list of accounts that a </w:t>
-      </w:r>
-      <w:proofErr w:type="gramStart"/>
-      <w:r>
-        <w:t>Customer</w:t>
-      </w:r>
-      <w:proofErr w:type="gramEnd"/>
-      <w:r>
-        <w:t xml:space="preserve"> has ownership of.</w:t>
+        <w:t>Employees are able to view a list of accounts that a Customer has ownership of.</w:t>
       </w:r>
     </w:p>
     <w:p>
@@ -3634,15 +3617,7 @@
         <w:t xml:space="preserve">2.2.3 </w:t>
       </w:r>
       <w:r>
-        <w:t xml:space="preserve">The system will be able to read a comma-separated text file containing the </w:t>
-      </w:r>
-      <w:proofErr w:type="gramStart"/>
-      <w:r>
-        <w:t>current status</w:t>
-      </w:r>
-      <w:proofErr w:type="gramEnd"/>
-      <w:r>
-        <w:t xml:space="preserve"> and transaction history of each account. The first line will include the fields account id, account type, status (open/closed), users with ownership of the account, current balance, and any other attributes specific to the type of account. The following lines contain the transaction history of the account, with each line containing the fields </w:t>
+        <w:t xml:space="preserve">The system will be able to read a comma-separated text file containing the current status and transaction history of each account. The first line will include the fields account id, account type, status (open/closed), users with ownership of the account, current balance, and any other attributes specific to the type of account. The following lines contain the transaction history of the account, with each line containing the fields </w:t>
       </w:r>
       <w:r>
         <w:lastRenderedPageBreak/>
@@ -3749,23 +3724,7 @@
         <w:pStyle w:val="Paragraph2"/>
       </w:pPr>
       <w:r>
-        <w:t xml:space="preserve">3.3.3 The system should be able to scale to </w:t>
-      </w:r>
-      <w:proofErr w:type="gramStart"/>
-      <w:r>
-        <w:t>a large number of</w:t>
-      </w:r>
-      <w:proofErr w:type="gramEnd"/>
-      <w:r>
-        <w:t xml:space="preserve"> users </w:t>
-      </w:r>
-      <w:proofErr w:type="gramStart"/>
-      <w:r>
-        <w:t>as long as</w:t>
-      </w:r>
-      <w:proofErr w:type="gramEnd"/>
-      <w:r>
-        <w:t xml:space="preserve"> it is provided sufficient hardware resources.</w:t>
+        <w:t>3.3.3 The system should be able to scale to a large number of users as long as it is provided sufficient hardware resources.</w:t>
       </w:r>
     </w:p>
     <w:p>
@@ -3806,6 +3765,10 @@
     <w:p>
       <w:pPr>
         <w:pStyle w:val="Heading"/>
+        <w:numPr>
+          <w:ilvl w:val="0"/>
+          <w:numId w:val="2"/>
+        </w:numPr>
       </w:pPr>
       <w:r>
         <w:lastRenderedPageBreak/>
@@ -3874,6 +3837,10 @@
     <w:p>
       <w:pPr>
         <w:pStyle w:val="Heading"/>
+        <w:numPr>
+          <w:ilvl w:val="0"/>
+          <w:numId w:val="2"/>
+        </w:numPr>
       </w:pPr>
       <w:r>
         <w:lastRenderedPageBreak/>
@@ -3990,13 +3957,8 @@
       <w:rPr>
         <w:noProof/>
       </w:rPr>
-    </w:r>
-    <w:r>
-      <w:rPr>
-        <w:noProof/>
-      </w:rPr>
       <w:pict w14:anchorId="49997031">
-        <v:rect id="Rectangle 1" o:spid="_x0000_s1026" style="position:absolute;margin-left:0;margin-top:.05pt;width:4.65pt;height:9.35pt;z-index:-503316473;visibility:visible;mso-wrap-style:square;mso-width-percent:0;mso-height-percent:0;mso-wrap-distance-left:0;mso-wrap-distance-top:0;mso-wrap-distance-right:0;mso-wrap-distance-bottom:0;mso-position-horizontal:center;mso-position-horizontal-relative:margin;mso-position-vertical:absolute;mso-position-vertical-relative:text;mso-width-percent:0;mso-height-percent:0;mso-width-relative:page;mso-height-relative:page;v-text-anchor:top" o:gfxdata="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" o:allowincell="f" filled="f" stroked="f" strokeweight="0">
+        <v:rect id="_x0000_s1026" style="position:absolute;margin-left:0;margin-top:.05pt;width:4.65pt;height:9.35pt;z-index:-503316473;visibility:visible;mso-wrap-style:square;mso-width-percent:0;mso-height-percent:0;mso-wrap-distance-left:0;mso-wrap-distance-top:0;mso-wrap-distance-right:0;mso-wrap-distance-bottom:0;mso-position-horizontal:center;mso-position-horizontal-relative:margin;mso-position-vertical:absolute;mso-position-vertical-relative:text;mso-width-percent:0;mso-height-percent:0;mso-width-relative:page;mso-height-relative:page;v-text-anchor:top" o:gfxdata="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" o:allowincell="f" filled="f" stroked="f" strokeweight="0">
           <o:lock v:ext="edit" aspectratio="t" verticies="t" text="t" shapetype="t"/>
           <v:textbox inset="0,0,0,0">
             <w:txbxContent>
@@ -4030,17 +3992,8 @@
                     <w:rStyle w:val="PageNumber"/>
                     <w:color w:val="000000"/>
                   </w:rPr>
-                  <w:t>i</w:t>
+                  <w:t>ii</w:t>
                 </w:r>
-                <w:proofErr w:type="spellStart"/>
-                <w:r>
-                  <w:rPr>
-                    <w:rStyle w:val="PageNumber"/>
-                    <w:color w:val="000000"/>
-                  </w:rPr>
-                  <w:t>i</w:t>
-                </w:r>
-                <w:proofErr w:type="spellEnd"/>
                 <w:r>
                   <w:rPr>
                     <w:rStyle w:val="PageNumber"/>
@@ -4065,11 +4018,6 @@
     <w:pPr>
       <w:pStyle w:val="Footer"/>
     </w:pPr>
-    <w:r>
-      <w:rPr>
-        <w:noProof/>
-      </w:rPr>
-    </w:r>
     <w:r>
       <w:rPr>
         <w:noProof/>
@@ -4109,17 +4057,8 @@
                     <w:rStyle w:val="PageNumber"/>
                     <w:color w:val="000000"/>
                   </w:rPr>
-                  <w:t>vii</w:t>
+                  <w:t>viii</w:t>
                 </w:r>
-                <w:proofErr w:type="spellStart"/>
-                <w:r>
-                  <w:rPr>
-                    <w:rStyle w:val="PageNumber"/>
-                    <w:color w:val="000000"/>
-                  </w:rPr>
-                  <w:t>i</w:t>
-                </w:r>
-                <w:proofErr w:type="spellEnd"/>
                 <w:r>
                   <w:rPr>
                     <w:rStyle w:val="PageNumber"/>
@@ -4172,16 +4111,8 @@
       <w:rPr>
         <w:rStyle w:val="PageNumber"/>
       </w:rPr>
-      <w:t>ii</w:t>
+      <w:t>iii</w:t>
     </w:r>
-    <w:proofErr w:type="spellStart"/>
-    <w:r>
-      <w:rPr>
-        <w:rStyle w:val="PageNumber"/>
-      </w:rPr>
-      <w:t>i</w:t>
-    </w:r>
-    <w:proofErr w:type="spellEnd"/>
     <w:r>
       <w:rPr>
         <w:rStyle w:val="PageNumber"/>
@@ -5524,6 +5455,7 @@
   </w:style>
   <w:style w:type="character" w:styleId="Hyperlink">
     <w:name w:val="Hyperlink"/>
+    <w:uiPriority w:val="99"/>
     <w:rPr>
       <w:color w:val="000080"/>
       <w:u w:val="single"/>
@@ -5644,6 +5576,7 @@
     <w:name w:val="toc 1"/>
     <w:basedOn w:val="Normal"/>
     <w:next w:val="Normal"/>
+    <w:uiPriority w:val="39"/>
     <w:pPr>
       <w:tabs>
         <w:tab w:val="right" w:leader="dot" w:pos="8640"/>
@@ -5659,6 +5592,7 @@
     <w:name w:val="toc 2"/>
     <w:basedOn w:val="Normal"/>
     <w:next w:val="Normal"/>
+    <w:uiPriority w:val="39"/>
     <w:pPr>
       <w:tabs>
         <w:tab w:val="right" w:leader="dot" w:pos="8640"/>
@@ -5673,6 +5607,7 @@
     <w:name w:val="toc 3"/>
     <w:basedOn w:val="Normal"/>
     <w:next w:val="Normal"/>
+    <w:uiPriority w:val="39"/>
     <w:pPr>
       <w:tabs>
         <w:tab w:val="right" w:leader="dot" w:pos="8640"/>
@@ -5930,6 +5865,40 @@
       <w:b/>
       <w:szCs w:val="20"/>
       <w:lang w:bidi="ar-SA"/>
+    </w:rPr>
+  </w:style>
+  <w:style w:type="paragraph" w:styleId="TOCHeading">
+    <w:name w:val="TOC Heading"/>
+    <w:basedOn w:val="Heading1"/>
+    <w:next w:val="Normal"/>
+    <w:uiPriority w:val="39"/>
+    <w:unhideWhenUsed/>
+    <w:qFormat/>
+    <w:rsid w:val="00BD5D60"/>
+    <w:pPr>
+      <w:keepLines/>
+      <w:pageBreakBefore w:val="0"/>
+      <w:numPr>
+        <w:numId w:val="0"/>
+      </w:numPr>
+      <w:pBdr>
+        <w:top w:val="none" w:sz="0" w:space="0" w:color="auto"/>
+        <w:left w:val="none" w:sz="0" w:space="0" w:color="auto"/>
+        <w:bottom w:val="none" w:sz="0" w:space="0" w:color="auto"/>
+        <w:right w:val="none" w:sz="0" w:space="0" w:color="auto"/>
+      </w:pBdr>
+      <w:suppressAutoHyphens w:val="0"/>
+      <w:spacing w:before="240" w:after="0" w:line="259" w:lineRule="auto"/>
+      <w:outlineLvl w:val="9"/>
+    </w:pPr>
+    <w:rPr>
+      <w:rFonts w:asciiTheme="majorHAnsi" w:eastAsiaTheme="majorEastAsia" w:hAnsiTheme="majorHAnsi" w:cstheme="majorBidi"/>
+      <w:b w:val="0"/>
+      <w:color w:val="0F4761" w:themeColor="accent1" w:themeShade="BF"/>
+      <w:kern w:val="0"/>
+      <w:sz w:val="32"/>
+      <w:szCs w:val="32"/>
+      <w:lang w:eastAsia="en-US"/>
     </w:rPr>
   </w:style>
 </w:styles>

</xml_diff>

<commit_message>
change doc spacing to fit
</commit_message>
<xml_diff>
--- a/BankingProjectSRS.docx
+++ b/BankingProjectSRS.docx
@@ -3293,6 +3293,7 @@
           <w:ilvl w:val="2"/>
           <w:numId w:val="5"/>
         </w:numPr>
+        <w:spacing w:before="0"/>
       </w:pPr>
       <w:r>
         <w:t>Common Requirements:</w:t>
@@ -3351,7 +3352,15 @@
         <w:t>Line Of Credit (LOC) accounts have a credit limit, minimum monthly payment, and interest rate, all set when opening the account</w:t>
       </w:r>
       <w:r>
-        <w:t>. None of these attributes can be changed at a later date.</w:t>
+        <w:t xml:space="preserve">. None of these attributes can be changed </w:t>
+      </w:r>
+      <w:proofErr w:type="gramStart"/>
+      <w:r>
+        <w:t>at a later date</w:t>
+      </w:r>
+      <w:proofErr w:type="gramEnd"/>
+      <w:r>
+        <w:t>.</w:t>
       </w:r>
     </w:p>
     <w:p>
@@ -3365,7 +3374,15 @@
         <w:tab/>
       </w:r>
       <w:r>
-        <w:t>Checking and Savings accounts must have at least 1 owner, and can have up to 5 joint owners</w:t>
+        <w:t xml:space="preserve">Checking and Savings accounts must have at least 1 </w:t>
+      </w:r>
+      <w:proofErr w:type="gramStart"/>
+      <w:r>
+        <w:t>owner, and</w:t>
+      </w:r>
+      <w:proofErr w:type="gramEnd"/>
+      <w:r>
+        <w:t xml:space="preserve"> can have up to 5 joint owners</w:t>
       </w:r>
       <w:r>
         <w:t xml:space="preserve">. </w:t>
@@ -3434,7 +3451,15 @@
         <w:t xml:space="preserve">Once logged in, </w:t>
       </w:r>
       <w:r>
-        <w:t>Employees are able to open and close accounts,</w:t>
+        <w:t xml:space="preserve">Employees </w:t>
+      </w:r>
+      <w:proofErr w:type="gramStart"/>
+      <w:r>
+        <w:t>are able to</w:t>
+      </w:r>
+      <w:proofErr w:type="gramEnd"/>
+      <w:r>
+        <w:t xml:space="preserve"> open and close accounts,</w:t>
       </w:r>
       <w:r>
         <w:t xml:space="preserve"> view transaction history of accounts,</w:t>
@@ -3463,7 +3488,23 @@
         <w:tab/>
       </w:r>
       <w:r>
-        <w:t>Employees are able to view a list of accounts that a Customer has ownership of.</w:t>
+        <w:t xml:space="preserve">Employees </w:t>
+      </w:r>
+      <w:proofErr w:type="gramStart"/>
+      <w:r>
+        <w:t>are able to</w:t>
+      </w:r>
+      <w:proofErr w:type="gramEnd"/>
+      <w:r>
+        <w:t xml:space="preserve"> view a list of accounts that a </w:t>
+      </w:r>
+      <w:proofErr w:type="gramStart"/>
+      <w:r>
+        <w:t>Customer</w:t>
+      </w:r>
+      <w:proofErr w:type="gramEnd"/>
+      <w:r>
+        <w:t xml:space="preserve"> has ownership of.</w:t>
       </w:r>
     </w:p>
     <w:p>
@@ -3617,11 +3658,15 @@
         <w:t xml:space="preserve">2.2.3 </w:t>
       </w:r>
       <w:r>
-        <w:t xml:space="preserve">The system will be able to read a comma-separated text file containing the current status and transaction history of each account. The first line will include the fields account id, account type, status (open/closed), users with ownership of the account, current balance, and any other attributes specific to the type of account. The following lines contain the transaction history of the account, with each line containing the fields </w:t>
-      </w:r>
-      <w:r>
-        <w:lastRenderedPageBreak/>
-        <w:t xml:space="preserve">transaction id, amount, date, </w:t>
+        <w:t xml:space="preserve">The system will be able to read a comma-separated text file containing the </w:t>
+      </w:r>
+      <w:proofErr w:type="gramStart"/>
+      <w:r>
+        <w:t>current status</w:t>
+      </w:r>
+      <w:proofErr w:type="gramEnd"/>
+      <w:r>
+        <w:t xml:space="preserve"> and transaction history of each account. The first line will include the fields account id, account type, status (open/closed), users with ownership of the account, current balance, and any other attributes specific to the type of account. The following lines contain the transaction history of the account, with each line containing the fields transaction id, amount, date, </w:t>
       </w:r>
       <w:r>
         <w:t>the transaction type</w:t>
@@ -3724,7 +3769,23 @@
         <w:pStyle w:val="Paragraph2"/>
       </w:pPr>
       <w:r>
-        <w:t>3.3.3 The system should be able to scale to a large number of users as long as it is provided sufficient hardware resources.</w:t>
+        <w:t xml:space="preserve">3.3.3 The system should be able to scale to </w:t>
+      </w:r>
+      <w:proofErr w:type="gramStart"/>
+      <w:r>
+        <w:t>a large number of</w:t>
+      </w:r>
+      <w:proofErr w:type="gramEnd"/>
+      <w:r>
+        <w:t xml:space="preserve"> users </w:t>
+      </w:r>
+      <w:proofErr w:type="gramStart"/>
+      <w:r>
+        <w:t>as long as</w:t>
+      </w:r>
+      <w:proofErr w:type="gramEnd"/>
+      <w:r>
+        <w:t xml:space="preserve"> it is provided sufficient hardware resources.</w:t>
       </w:r>
     </w:p>
     <w:p>
@@ -3856,7 +3917,7 @@
           <w:noProof/>
         </w:rPr>
         <w:drawing>
-          <wp:anchor distT="0" distB="0" distL="114300" distR="114300" simplePos="0" relativeHeight="251658240" behindDoc="0" locked="0" layoutInCell="1" allowOverlap="1" wp14:anchorId="6749C5A9" wp14:editId="5D36ED98">
+          <wp:anchor distT="0" distB="0" distL="114300" distR="114300" simplePos="0" relativeHeight="251658240" behindDoc="0" locked="0" layoutInCell="1" allowOverlap="1" wp14:anchorId="6749C5A9" wp14:editId="6D333299">
             <wp:simplePos x="0" y="0"/>
             <wp:positionH relativeFrom="margin">
               <wp:align>center</wp:align>
@@ -3957,8 +4018,13 @@
       <w:rPr>
         <w:noProof/>
       </w:rPr>
-      <w:pict w14:anchorId="49997031">
-        <v:rect id="_x0000_s1026" style="position:absolute;margin-left:0;margin-top:.05pt;width:4.65pt;height:9.35pt;z-index:-503316473;visibility:visible;mso-wrap-style:square;mso-width-percent:0;mso-height-percent:0;mso-wrap-distance-left:0;mso-wrap-distance-top:0;mso-wrap-distance-right:0;mso-wrap-distance-bottom:0;mso-position-horizontal:center;mso-position-horizontal-relative:margin;mso-position-vertical:absolute;mso-position-vertical-relative:text;mso-width-percent:0;mso-height-percent:0;mso-width-relative:page;mso-height-relative:page;v-text-anchor:top" o:gfxdata="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" o:allowincell="f" filled="f" stroked="f" strokeweight="0">
+    </w:r>
+    <w:r>
+      <w:rPr>
+        <w:noProof/>
+      </w:rPr>
+      <w:pict w14:anchorId="1D722E0A">
+        <v:rect id="Rectangle 1" o:spid="_x0000_s1026" style="position:absolute;margin-left:0;margin-top:.05pt;width:4.65pt;height:9.35pt;z-index:-503316473;visibility:visible;mso-wrap-style:square;mso-width-percent:0;mso-height-percent:0;mso-wrap-distance-left:0;mso-wrap-distance-top:0;mso-wrap-distance-right:0;mso-wrap-distance-bottom:0;mso-position-horizontal:center;mso-position-horizontal-relative:margin;mso-position-vertical:absolute;mso-position-vertical-relative:text;mso-width-percent:0;mso-height-percent:0;mso-width-relative:page;mso-height-relative:page;v-text-anchor:top" o:gfxdata="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" o:allowincell="f" filled="f" stroked="f" strokeweight="0">
           <o:lock v:ext="edit" aspectratio="t" verticies="t" text="t" shapetype="t"/>
           <v:textbox inset="0,0,0,0">
             <w:txbxContent>
@@ -3992,8 +4058,17 @@
                     <w:rStyle w:val="PageNumber"/>
                     <w:color w:val="000000"/>
                   </w:rPr>
-                  <w:t>ii</w:t>
+                  <w:t>i</w:t>
                 </w:r>
+                <w:proofErr w:type="spellStart"/>
+                <w:r>
+                  <w:rPr>
+                    <w:rStyle w:val="PageNumber"/>
+                    <w:color w:val="000000"/>
+                  </w:rPr>
+                  <w:t>i</w:t>
+                </w:r>
+                <w:proofErr w:type="spellEnd"/>
                 <w:r>
                   <w:rPr>
                     <w:rStyle w:val="PageNumber"/>
@@ -4018,6 +4093,11 @@
     <w:pPr>
       <w:pStyle w:val="Footer"/>
     </w:pPr>
+    <w:r>
+      <w:rPr>
+        <w:noProof/>
+      </w:rPr>
+    </w:r>
     <w:r>
       <w:rPr>
         <w:noProof/>
@@ -4057,8 +4137,17 @@
                     <w:rStyle w:val="PageNumber"/>
                     <w:color w:val="000000"/>
                   </w:rPr>
-                  <w:t>viii</w:t>
+                  <w:t>vii</w:t>
                 </w:r>
+                <w:proofErr w:type="spellStart"/>
+                <w:r>
+                  <w:rPr>
+                    <w:rStyle w:val="PageNumber"/>
+                    <w:color w:val="000000"/>
+                  </w:rPr>
+                  <w:t>i</w:t>
+                </w:r>
+                <w:proofErr w:type="spellEnd"/>
                 <w:r>
                   <w:rPr>
                     <w:rStyle w:val="PageNumber"/>
@@ -4111,8 +4200,16 @@
       <w:rPr>
         <w:rStyle w:val="PageNumber"/>
       </w:rPr>
-      <w:t>iii</w:t>
+      <w:t>ii</w:t>
     </w:r>
+    <w:proofErr w:type="spellStart"/>
+    <w:r>
+      <w:rPr>
+        <w:rStyle w:val="PageNumber"/>
+      </w:rPr>
+      <w:t>i</w:t>
+    </w:r>
+    <w:proofErr w:type="spellEnd"/>
     <w:r>
       <w:rPr>
         <w:rStyle w:val="PageNumber"/>

</xml_diff>

<commit_message>
UML Sequence Diagram added
</commit_message>
<xml_diff>
--- a/BankingProjectSRS.docx
+++ b/BankingProjectSRS.docx
@@ -884,6 +884,13 @@
                 <w:u w:val="single"/>
               </w:rPr>
             </w:pPr>
+            <w:r>
+              <w:rPr>
+                <w:color w:val="000000"/>
+                <w:u w:val="single"/>
+              </w:rPr>
+              <w:t>10/1/2025</w:t>
+            </w:r>
           </w:p>
         </w:tc>
         <w:tc>
@@ -904,6 +911,12 @@
                 <w:color w:val="000000"/>
               </w:rPr>
             </w:pPr>
+            <w:r>
+              <w:rPr>
+                <w:color w:val="000000"/>
+              </w:rPr>
+              <w:t>1.6</w:t>
+            </w:r>
           </w:p>
         </w:tc>
         <w:tc>
@@ -924,6 +937,12 @@
                 <w:color w:val="000000"/>
               </w:rPr>
             </w:pPr>
+            <w:r>
+              <w:rPr>
+                <w:color w:val="000000"/>
+              </w:rPr>
+              <w:t>UML Sequence Diagram Rough Draft</w:t>
+            </w:r>
           </w:p>
         </w:tc>
         <w:tc>
@@ -945,6 +964,12 @@
                 <w:color w:val="000000"/>
               </w:rPr>
             </w:pPr>
+            <w:r>
+              <w:rPr>
+                <w:color w:val="000000"/>
+              </w:rPr>
+              <w:t>Christian, Monica</w:t>
+            </w:r>
           </w:p>
         </w:tc>
       </w:tr>
@@ -3101,6 +3126,14 @@
     </w:p>
     <w:p>
       <w:pPr>
+        <w:pStyle w:val="Paragraph2"/>
+      </w:pPr>
+      <w:r>
+        <w:t>6. UML Sequence Diagram – In this document</w:t>
+      </w:r>
+    </w:p>
+    <w:p>
+      <w:pPr>
         <w:pStyle w:val="Heading2"/>
       </w:pPr>
       <w:bookmarkStart w:id="5" w:name="__RefHeading___Toc19440723"/>
@@ -3785,7 +3818,15 @@
       </w:r>
       <w:proofErr w:type="gramEnd"/>
       <w:r>
-        <w:t xml:space="preserve"> it is provided sufficient hardware resources.</w:t>
+        <w:t xml:space="preserve"> it is </w:t>
+      </w:r>
+      <w:proofErr w:type="gramStart"/>
+      <w:r>
+        <w:t>provided</w:t>
+      </w:r>
+      <w:proofErr w:type="gramEnd"/>
+      <w:r>
+        <w:t xml:space="preserve"> sufficient hardware resources.</w:t>
       </w:r>
     </w:p>
     <w:p>
@@ -3909,21 +3950,18 @@
       </w:r>
     </w:p>
     <w:p>
-      <w:pPr>
-        <w:pStyle w:val="BodyText"/>
-      </w:pPr>
       <w:r>
         <w:rPr>
           <w:noProof/>
         </w:rPr>
         <w:drawing>
-          <wp:anchor distT="0" distB="0" distL="114300" distR="114300" simplePos="0" relativeHeight="251658240" behindDoc="0" locked="0" layoutInCell="1" allowOverlap="1" wp14:anchorId="6749C5A9" wp14:editId="6D333299">
+          <wp:anchor distT="0" distB="0" distL="114300" distR="114300" simplePos="0" relativeHeight="251656704" behindDoc="0" locked="0" layoutInCell="1" allowOverlap="1" wp14:anchorId="6749C5A9" wp14:editId="4C78C724">
             <wp:simplePos x="0" y="0"/>
             <wp:positionH relativeFrom="margin">
-              <wp:align>center</wp:align>
+              <wp:posOffset>-925830</wp:posOffset>
             </wp:positionH>
             <wp:positionV relativeFrom="margin">
-              <wp:align>center</wp:align>
+              <wp:posOffset>1024255</wp:posOffset>
             </wp:positionV>
             <wp:extent cx="7338060" cy="3648075"/>
             <wp:effectExtent l="0" t="0" r="0" b="0"/>
@@ -3967,6 +4005,87 @@
         </w:drawing>
       </w:r>
     </w:p>
+    <w:p/>
+    <w:p/>
+    <w:p/>
+    <w:p>
+      <w:r>
+        <w:br w:type="page"/>
+      </w:r>
+    </w:p>
+    <w:p>
+      <w:pPr>
+        <w:pStyle w:val="Heading"/>
+        <w:numPr>
+          <w:ilvl w:val="0"/>
+          <w:numId w:val="2"/>
+        </w:numPr>
+      </w:pPr>
+      <w:r>
+        <w:rPr>
+          <w:noProof/>
+        </w:rPr>
+        <w:lastRenderedPageBreak/>
+        <w:drawing>
+          <wp:anchor distT="0" distB="0" distL="114300" distR="114300" simplePos="0" relativeHeight="251659776" behindDoc="0" locked="0" layoutInCell="1" allowOverlap="1" wp14:anchorId="66BEA311" wp14:editId="06679DDD">
+            <wp:simplePos x="0" y="0"/>
+            <wp:positionH relativeFrom="column">
+              <wp:posOffset>-1142365</wp:posOffset>
+            </wp:positionH>
+            <wp:positionV relativeFrom="paragraph">
+              <wp:posOffset>765810</wp:posOffset>
+            </wp:positionV>
+            <wp:extent cx="7776845" cy="3472672"/>
+            <wp:effectExtent l="0" t="0" r="0" b="0"/>
+            <wp:wrapSquare wrapText="bothSides"/>
+            <wp:docPr id="1885575509" name="Picture 1" descr="A diagram of a server&#10;&#10;AI-generated content may be incorrect."/>
+            <wp:cNvGraphicFramePr>
+              <a:graphicFrameLocks xmlns:a="http://schemas.openxmlformats.org/drawingml/2006/main" noChangeAspect="1"/>
+            </wp:cNvGraphicFramePr>
+            <a:graphic xmlns:a="http://schemas.openxmlformats.org/drawingml/2006/main">
+              <a:graphicData uri="http://schemas.openxmlformats.org/drawingml/2006/picture">
+                <pic:pic xmlns:pic="http://schemas.openxmlformats.org/drawingml/2006/picture">
+                  <pic:nvPicPr>
+                    <pic:cNvPr id="1885575509" name="Picture 1" descr="A diagram of a server&#10;&#10;AI-generated content may be incorrect."/>
+                    <pic:cNvPicPr/>
+                  </pic:nvPicPr>
+                  <pic:blipFill>
+                    <a:blip r:embed="rId18" cstate="print">
+                      <a:extLst>
+                        <a:ext uri="{28A0092B-C50C-407E-A947-70E740481C1C}">
+                          <a14:useLocalDpi xmlns:a14="http://schemas.microsoft.com/office/drawing/2010/main" val="0"/>
+                        </a:ext>
+                      </a:extLst>
+                    </a:blip>
+                    <a:stretch>
+                      <a:fillRect/>
+                    </a:stretch>
+                  </pic:blipFill>
+                  <pic:spPr>
+                    <a:xfrm>
+                      <a:off x="0" y="0"/>
+                      <a:ext cx="7776845" cy="3472672"/>
+                    </a:xfrm>
+                    <a:prstGeom prst="rect">
+                      <a:avLst/>
+                    </a:prstGeom>
+                  </pic:spPr>
+                </pic:pic>
+              </a:graphicData>
+            </a:graphic>
+            <wp14:sizeRelH relativeFrom="page">
+              <wp14:pctWidth>0</wp14:pctWidth>
+            </wp14:sizeRelH>
+            <wp14:sizeRelV relativeFrom="page">
+              <wp14:pctHeight>0</wp14:pctHeight>
+            </wp14:sizeRelV>
+          </wp:anchor>
+        </w:drawing>
+      </w:r>
+      <w:r>
+        <w:t>UML Sequence Diagram Rough Draft</w:t>
+      </w:r>
+    </w:p>
     <w:sectPr>
       <w:type w:val="continuous"/>
       <w:pgSz w:w="12240" w:h="15840"/>
@@ -4018,13 +4137,8 @@
       <w:rPr>
         <w:noProof/>
       </w:rPr>
-    </w:r>
-    <w:r>
-      <w:rPr>
-        <w:noProof/>
-      </w:rPr>
       <w:pict w14:anchorId="1D722E0A">
-        <v:rect id="Rectangle 1" o:spid="_x0000_s1026" style="position:absolute;margin-left:0;margin-top:.05pt;width:4.65pt;height:9.35pt;z-index:-503316473;visibility:visible;mso-wrap-style:square;mso-width-percent:0;mso-height-percent:0;mso-wrap-distance-left:0;mso-wrap-distance-top:0;mso-wrap-distance-right:0;mso-wrap-distance-bottom:0;mso-position-horizontal:center;mso-position-horizontal-relative:margin;mso-position-vertical:absolute;mso-position-vertical-relative:text;mso-width-percent:0;mso-height-percent:0;mso-width-relative:page;mso-height-relative:page;v-text-anchor:top" o:gfxdata="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" o:allowincell="f" filled="f" stroked="f" strokeweight="0">
+        <v:rect id="_x0000_s1026" style="position:absolute;margin-left:0;margin-top:.05pt;width:4.65pt;height:9.35pt;z-index:-503316473;visibility:visible;mso-wrap-style:square;mso-width-percent:0;mso-height-percent:0;mso-wrap-distance-left:0;mso-wrap-distance-top:0;mso-wrap-distance-right:0;mso-wrap-distance-bottom:0;mso-position-horizontal:center;mso-position-horizontal-relative:margin;mso-position-vertical:absolute;mso-position-vertical-relative:text;mso-width-percent:0;mso-height-percent:0;mso-width-relative:page;mso-height-relative:page;v-text-anchor:top" o:gfxdata="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" o:allowincell="f" filled="f" stroked="f" strokeweight="0">
           <o:lock v:ext="edit" aspectratio="t" verticies="t" text="t" shapetype="t"/>
           <v:textbox inset="0,0,0,0">
             <w:txbxContent>
@@ -4058,17 +4172,8 @@
                     <w:rStyle w:val="PageNumber"/>
                     <w:color w:val="000000"/>
                   </w:rPr>
-                  <w:t>i</w:t>
+                  <w:t>ii</w:t>
                 </w:r>
-                <w:proofErr w:type="spellStart"/>
-                <w:r>
-                  <w:rPr>
-                    <w:rStyle w:val="PageNumber"/>
-                    <w:color w:val="000000"/>
-                  </w:rPr>
-                  <w:t>i</w:t>
-                </w:r>
-                <w:proofErr w:type="spellEnd"/>
                 <w:r>
                   <w:rPr>
                     <w:rStyle w:val="PageNumber"/>
@@ -4093,11 +4198,6 @@
     <w:pPr>
       <w:pStyle w:val="Footer"/>
     </w:pPr>
-    <w:r>
-      <w:rPr>
-        <w:noProof/>
-      </w:rPr>
-    </w:r>
     <w:r>
       <w:rPr>
         <w:noProof/>
@@ -4137,17 +4237,8 @@
                     <w:rStyle w:val="PageNumber"/>
                     <w:color w:val="000000"/>
                   </w:rPr>
-                  <w:t>vii</w:t>
+                  <w:t>viii</w:t>
                 </w:r>
-                <w:proofErr w:type="spellStart"/>
-                <w:r>
-                  <w:rPr>
-                    <w:rStyle w:val="PageNumber"/>
-                    <w:color w:val="000000"/>
-                  </w:rPr>
-                  <w:t>i</w:t>
-                </w:r>
-                <w:proofErr w:type="spellEnd"/>
                 <w:r>
                   <w:rPr>
                     <w:rStyle w:val="PageNumber"/>
@@ -4200,16 +4291,8 @@
       <w:rPr>
         <w:rStyle w:val="PageNumber"/>
       </w:rPr>
-      <w:t>ii</w:t>
+      <w:t>iii</w:t>
     </w:r>
-    <w:proofErr w:type="spellStart"/>
-    <w:r>
-      <w:rPr>
-        <w:rStyle w:val="PageNumber"/>
-      </w:rPr>
-      <w:t>i</w:t>
-    </w:r>
-    <w:proofErr w:type="spellEnd"/>
     <w:r>
       <w:rPr>
         <w:rStyle w:val="PageNumber"/>

</xml_diff>

<commit_message>
fixed what is allowed to be modified
</commit_message>
<xml_diff>
--- a/BankingProjectSRS.docx
+++ b/BankingProjectSRS.docx
@@ -3409,7 +3409,10 @@
         <w:t>Savings accounts will have a daily withdrawal limit and a monthly interest rate set when opening the account.</w:t>
       </w:r>
       <w:r>
-        <w:t xml:space="preserve"> The daily withdrawal limit can be modified later, but the interest rate cannot.</w:t>
+        <w:t xml:space="preserve"> The daily withdrawal limit </w:t>
+      </w:r>
+      <w:r>
+        <w:t>and interest rate can be modified later.</w:t>
       </w:r>
     </w:p>
     <w:p>
@@ -3424,7 +3427,10 @@
         <w:t>Line Of Credit (LOC) accounts have a credit limit, minimum monthly payment, and interest rate, all set when opening the account</w:t>
       </w:r>
       <w:r>
-        <w:t>. None of these attributes can be changed at a later date.</w:t>
+        <w:t xml:space="preserve">. </w:t>
+      </w:r>
+      <w:r>
+        <w:t>Only the interest rate can be modified later.</w:t>
       </w:r>
     </w:p>
     <w:p>
@@ -3438,7 +3444,15 @@
         <w:tab/>
       </w:r>
       <w:r>
-        <w:t>Checking and Savings accounts must have at least 1 owner, and can have up to 5 joint owners</w:t>
+        <w:t xml:space="preserve">Checking and Savings accounts must have at least 1 </w:t>
+      </w:r>
+      <w:proofErr w:type="gramStart"/>
+      <w:r>
+        <w:t>owner, and</w:t>
+      </w:r>
+      <w:proofErr w:type="gramEnd"/>
+      <w:r>
+        <w:t xml:space="preserve"> can have up to 5 joint owners</w:t>
       </w:r>
       <w:r>
         <w:t xml:space="preserve">. </w:t>
@@ -3507,7 +3521,15 @@
         <w:t xml:space="preserve">Once logged in, </w:t>
       </w:r>
       <w:r>
-        <w:t>Employees are able to open and close accounts,</w:t>
+        <w:t xml:space="preserve">Employees </w:t>
+      </w:r>
+      <w:proofErr w:type="gramStart"/>
+      <w:r>
+        <w:t>are able to</w:t>
+      </w:r>
+      <w:proofErr w:type="gramEnd"/>
+      <w:r>
+        <w:t xml:space="preserve"> open and close accounts,</w:t>
       </w:r>
       <w:r>
         <w:t xml:space="preserve"> view transaction history of accounts,</w:t>
@@ -3536,7 +3558,23 @@
         <w:tab/>
       </w:r>
       <w:r>
-        <w:t>Employees are able to view a list of accounts that a Customer has ownership of.</w:t>
+        <w:t xml:space="preserve">Employees </w:t>
+      </w:r>
+      <w:proofErr w:type="gramStart"/>
+      <w:r>
+        <w:t>are able to</w:t>
+      </w:r>
+      <w:proofErr w:type="gramEnd"/>
+      <w:r>
+        <w:t xml:space="preserve"> view a list of accounts that a </w:t>
+      </w:r>
+      <w:proofErr w:type="gramStart"/>
+      <w:r>
+        <w:t>Customer</w:t>
+      </w:r>
+      <w:proofErr w:type="gramEnd"/>
+      <w:r>
+        <w:t xml:space="preserve"> has ownership of.</w:t>
       </w:r>
     </w:p>
     <w:p>
@@ -3690,7 +3728,15 @@
         <w:t xml:space="preserve">2.2.3 </w:t>
       </w:r>
       <w:r>
-        <w:t xml:space="preserve">The system will be able to read a comma-separated text file containing the current status and transaction history of each account. The first line will include the fields account id, account type, status (open/closed), users with ownership of the account, current balance, and any other attributes specific to the type of account. The following lines contain the transaction history of the account, with each line containing the fields transaction id, amount, date, </w:t>
+        <w:t xml:space="preserve">The system will be able to read a comma-separated text file containing the </w:t>
+      </w:r>
+      <w:proofErr w:type="gramStart"/>
+      <w:r>
+        <w:t>current status</w:t>
+      </w:r>
+      <w:proofErr w:type="gramEnd"/>
+      <w:r>
+        <w:t xml:space="preserve"> and transaction history of each account. The first line will include the fields account id, account type, status (open/closed), users with ownership of the account, current balance, and any other attributes specific to the type of account. The following lines contain the transaction history of the account, with each line containing the fields transaction id, amount, date, </w:t>
       </w:r>
       <w:r>
         <w:t>the transaction type</w:t>
@@ -3804,7 +3850,23 @@
         <w:pStyle w:val="Paragraph2"/>
       </w:pPr>
       <w:r>
-        <w:t>3.3.3 The system should be able to scale to a large number of users as long as it is provided sufficient hardware resources.</w:t>
+        <w:t xml:space="preserve">3.3.3 The system should be able to scale to </w:t>
+      </w:r>
+      <w:proofErr w:type="gramStart"/>
+      <w:r>
+        <w:t>a large number of</w:t>
+      </w:r>
+      <w:proofErr w:type="gramEnd"/>
+      <w:r>
+        <w:t xml:space="preserve"> users </w:t>
+      </w:r>
+      <w:proofErr w:type="gramStart"/>
+      <w:r>
+        <w:t>as long as</w:t>
+      </w:r>
+      <w:proofErr w:type="gramEnd"/>
+      <w:r>
+        <w:t xml:space="preserve"> it is provided sufficient hardware resources.</w:t>
       </w:r>
     </w:p>
     <w:p>
@@ -3933,7 +3995,7 @@
           <w:noProof/>
         </w:rPr>
         <w:drawing>
-          <wp:anchor distT="0" distB="0" distL="114300" distR="114300" simplePos="0" relativeHeight="251656704" behindDoc="0" locked="0" layoutInCell="1" allowOverlap="1" wp14:anchorId="6749C5A9" wp14:editId="4C78C724">
+          <wp:anchor distT="0" distB="0" distL="114300" distR="114300" simplePos="0" relativeHeight="251656704" behindDoc="0" locked="0" layoutInCell="1" allowOverlap="1" wp14:anchorId="6749C5A9" wp14:editId="778718DF">
             <wp:simplePos x="0" y="0"/>
             <wp:positionH relativeFrom="margin">
               <wp:posOffset>-925830</wp:posOffset>
@@ -4005,7 +4067,7 @@
         </w:rPr>
         <w:lastRenderedPageBreak/>
         <w:drawing>
-          <wp:anchor distT="0" distB="0" distL="114300" distR="114300" simplePos="0" relativeHeight="251659776" behindDoc="0" locked="0" layoutInCell="1" allowOverlap="1" wp14:anchorId="66BEA311" wp14:editId="06679DDD">
+          <wp:anchor distT="0" distB="0" distL="114300" distR="114300" simplePos="0" relativeHeight="251659776" behindDoc="0" locked="0" layoutInCell="1" allowOverlap="1" wp14:anchorId="66BEA311" wp14:editId="4078DB6F">
             <wp:simplePos x="0" y="0"/>
             <wp:positionH relativeFrom="column">
               <wp:posOffset>-1142365</wp:posOffset>
@@ -4115,8 +4177,13 @@
       <w:rPr>
         <w:noProof/>
       </w:rPr>
-      <w:pict w14:anchorId="1D722E0A">
-        <v:rect id="_x0000_s1026" style="position:absolute;margin-left:0;margin-top:.05pt;width:4.65pt;height:9.35pt;z-index:-503316473;visibility:visible;mso-wrap-style:square;mso-width-percent:0;mso-height-percent:0;mso-wrap-distance-left:0;mso-wrap-distance-top:0;mso-wrap-distance-right:0;mso-wrap-distance-bottom:0;mso-position-horizontal:center;mso-position-horizontal-relative:margin;mso-position-vertical:absolute;mso-position-vertical-relative:text;mso-width-percent:0;mso-height-percent:0;mso-width-relative:page;mso-height-relative:page;v-text-anchor:top" o:gfxdata="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" o:allowincell="f" filled="f" stroked="f" strokeweight="0">
+    </w:r>
+    <w:r>
+      <w:rPr>
+        <w:noProof/>
+      </w:rPr>
+      <w:pict w14:anchorId="51AEA456">
+        <v:rect id="Rectangle 1" o:spid="_x0000_s1026" style="position:absolute;margin-left:0;margin-top:.05pt;width:4.65pt;height:9.35pt;z-index:-503316473;visibility:visible;mso-wrap-style:square;mso-width-percent:0;mso-height-percent:0;mso-wrap-distance-left:0;mso-wrap-distance-top:0;mso-wrap-distance-right:0;mso-wrap-distance-bottom:0;mso-position-horizontal:center;mso-position-horizontal-relative:margin;mso-position-vertical:absolute;mso-position-vertical-relative:text;mso-width-percent:0;mso-height-percent:0;mso-width-relative:page;mso-height-relative:page;v-text-anchor:top" o:gfxdata="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" o:allowincell="f" filled="f" stroked="f" strokeweight="0">
           <o:lock v:ext="edit" aspectratio="t" verticies="t" text="t" shapetype="t"/>
           <v:textbox inset="0,0,0,0">
             <w:txbxContent>
@@ -4150,17 +4217,8 @@
                     <w:rStyle w:val="PageNumber"/>
                     <w:color w:val="000000"/>
                   </w:rPr>
-                  <w:t>i</w:t>
+                  <w:t>ii</w:t>
                 </w:r>
-                <w:proofErr w:type="spellStart"/>
-                <w:r>
-                  <w:rPr>
-                    <w:rStyle w:val="PageNumber"/>
-                    <w:color w:val="000000"/>
-                  </w:rPr>
-                  <w:t>i</w:t>
-                </w:r>
-                <w:proofErr w:type="spellEnd"/>
                 <w:r>
                   <w:rPr>
                     <w:rStyle w:val="PageNumber"/>
@@ -4185,6 +4243,11 @@
     <w:pPr>
       <w:pStyle w:val="Footer"/>
     </w:pPr>
+    <w:r>
+      <w:rPr>
+        <w:noProof/>
+      </w:rPr>
+    </w:r>
     <w:r>
       <w:rPr>
         <w:noProof/>
@@ -4224,17 +4287,8 @@
                     <w:rStyle w:val="PageNumber"/>
                     <w:color w:val="000000"/>
                   </w:rPr>
-                  <w:t>vii</w:t>
+                  <w:t>viii</w:t>
                 </w:r>
-                <w:proofErr w:type="spellStart"/>
-                <w:r>
-                  <w:rPr>
-                    <w:rStyle w:val="PageNumber"/>
-                    <w:color w:val="000000"/>
-                  </w:rPr>
-                  <w:t>i</w:t>
-                </w:r>
-                <w:proofErr w:type="spellEnd"/>
                 <w:r>
                   <w:rPr>
                     <w:rStyle w:val="PageNumber"/>
@@ -4287,16 +4341,8 @@
       <w:rPr>
         <w:rStyle w:val="PageNumber"/>
       </w:rPr>
-      <w:t>ii</w:t>
+      <w:t>iii</w:t>
     </w:r>
-    <w:proofErr w:type="spellStart"/>
-    <w:r>
-      <w:rPr>
-        <w:rStyle w:val="PageNumber"/>
-      </w:rPr>
-      <w:t>i</w:t>
-    </w:r>
-    <w:proofErr w:type="spellEnd"/>
     <w:r>
       <w:rPr>
         <w:rStyle w:val="PageNumber"/>

</xml_diff>

<commit_message>
removed rough draft uml from srs
</commit_message>
<xml_diff>
--- a/BankingProjectSRS.docx
+++ b/BankingProjectSRS.docx
@@ -3549,15 +3549,7 @@
         <w:t>can</w:t>
       </w:r>
       <w:r>
-        <w:t xml:space="preserve"> view a list of accounts that a </w:t>
-      </w:r>
-      <w:proofErr w:type="gramStart"/>
-      <w:r>
-        <w:t>Customer</w:t>
-      </w:r>
-      <w:proofErr w:type="gramEnd"/>
-      <w:r>
-        <w:t xml:space="preserve"> has ownership of.</w:t>
+        <w:t xml:space="preserve"> view a list of accounts that a Customer has ownership of.</w:t>
       </w:r>
     </w:p>
     <w:p>
@@ -3865,7 +3857,7 @@
         <w:t xml:space="preserve"> it is provided sufficient </w:t>
       </w:r>
       <w:r>
-        <w:t>hardware resources.</w:t>
+        <w:t>hardware resources</w:t>
       </w:r>
     </w:p>
     <w:p>
@@ -3880,228 +3872,11 @@
         </w:sectPr>
       </w:pPr>
     </w:p>
-    <w:p/>
     <w:p>
       <w:pPr>
         <w:pStyle w:val="Heading"/>
-        <w:numPr>
-          <w:ilvl w:val="0"/>
-          <w:numId w:val="2"/>
-        </w:numPr>
-      </w:pPr>
-      <w:r>
-        <w:lastRenderedPageBreak/>
-        <w:t>UML Use Case Rough Draft</w:t>
-      </w:r>
-    </w:p>
-    <w:p>
-      <w:pPr>
-        <w:jc w:val="center"/>
-      </w:pPr>
-      <w:r>
-        <w:rPr>
-          <w:rFonts w:ascii="Arial" w:hAnsi="Arial" w:cs="Arial"/>
-          <w:b/>
-          <w:noProof/>
-          <w:sz w:val="36"/>
-        </w:rPr>
-        <w:drawing>
-          <wp:inline distT="0" distB="0" distL="0" distR="0" wp14:anchorId="0D884E6C" wp14:editId="3206ABC3">
-            <wp:extent cx="5551767" cy="3937000"/>
-            <wp:effectExtent l="0" t="0" r="0" b="0"/>
-            <wp:docPr id="1377454911" name="Picture 3" descr="A diagram of a bank system&#10;&#10;AI-generated content may be incorrect."/>
-            <wp:cNvGraphicFramePr>
-              <a:graphicFrameLocks xmlns:a="http://schemas.openxmlformats.org/drawingml/2006/main" noChangeAspect="1"/>
-            </wp:cNvGraphicFramePr>
-            <a:graphic xmlns:a="http://schemas.openxmlformats.org/drawingml/2006/main">
-              <a:graphicData uri="http://schemas.openxmlformats.org/drawingml/2006/picture">
-                <pic:pic xmlns:pic="http://schemas.openxmlformats.org/drawingml/2006/picture">
-                  <pic:nvPicPr>
-                    <pic:cNvPr id="1377454911" name="Picture 3" descr="A diagram of a bank system&#10;&#10;AI-generated content may be incorrect."/>
-                    <pic:cNvPicPr/>
-                  </pic:nvPicPr>
-                  <pic:blipFill>
-                    <a:blip r:embed="rId16" cstate="print">
-                      <a:extLst>
-                        <a:ext uri="{28A0092B-C50C-407E-A947-70E740481C1C}">
-                          <a14:useLocalDpi xmlns:a14="http://schemas.microsoft.com/office/drawing/2010/main" val="0"/>
-                        </a:ext>
-                      </a:extLst>
-                    </a:blip>
-                    <a:stretch>
-                      <a:fillRect/>
-                    </a:stretch>
-                  </pic:blipFill>
-                  <pic:spPr>
-                    <a:xfrm>
-                      <a:off x="0" y="0"/>
-                      <a:ext cx="5702419" cy="4043834"/>
-                    </a:xfrm>
-                    <a:prstGeom prst="rect">
-                      <a:avLst/>
-                    </a:prstGeom>
-                  </pic:spPr>
-                </pic:pic>
-              </a:graphicData>
-            </a:graphic>
-          </wp:inline>
-        </w:drawing>
-      </w:r>
-    </w:p>
-    <w:p>
-      <w:r>
-        <w:br w:type="page"/>
-      </w:r>
-    </w:p>
-    <w:p>
-      <w:pPr>
-        <w:pStyle w:val="Heading"/>
-        <w:numPr>
-          <w:ilvl w:val="0"/>
-          <w:numId w:val="2"/>
-        </w:numPr>
-      </w:pPr>
-      <w:r>
-        <w:lastRenderedPageBreak/>
-        <w:t>UML Class Diagrams Rough Draft</w:t>
-      </w:r>
-    </w:p>
-    <w:p>
-      <w:r>
-        <w:rPr>
-          <w:noProof/>
-        </w:rPr>
-        <w:drawing>
-          <wp:anchor distT="0" distB="0" distL="114300" distR="114300" simplePos="0" relativeHeight="251656704" behindDoc="0" locked="0" layoutInCell="1" allowOverlap="1" wp14:anchorId="6749C5A9" wp14:editId="62055267">
-            <wp:simplePos x="0" y="0"/>
-            <wp:positionH relativeFrom="margin">
-              <wp:posOffset>-925830</wp:posOffset>
-            </wp:positionH>
-            <wp:positionV relativeFrom="margin">
-              <wp:posOffset>1024255</wp:posOffset>
-            </wp:positionV>
-            <wp:extent cx="7338060" cy="3648075"/>
-            <wp:effectExtent l="0" t="0" r="0" b="0"/>
-            <wp:wrapSquare wrapText="bothSides"/>
-            <wp:docPr id="1836157272" name="Picture 4" descr="A diagram of a computer&#10;&#10;AI-generated content may be incorrect."/>
-            <wp:cNvGraphicFramePr>
-              <a:graphicFrameLocks xmlns:a="http://schemas.openxmlformats.org/drawingml/2006/main" noChangeAspect="1"/>
-            </wp:cNvGraphicFramePr>
-            <a:graphic xmlns:a="http://schemas.openxmlformats.org/drawingml/2006/main">
-              <a:graphicData uri="http://schemas.openxmlformats.org/drawingml/2006/picture">
-                <pic:pic xmlns:pic="http://schemas.openxmlformats.org/drawingml/2006/picture">
-                  <pic:nvPicPr>
-                    <pic:cNvPr id="1836157272" name="Picture 4" descr="A diagram of a computer&#10;&#10;AI-generated content may be incorrect."/>
-                    <pic:cNvPicPr/>
-                  </pic:nvPicPr>
-                  <pic:blipFill>
-                    <a:blip r:embed="rId17" cstate="print">
-                      <a:extLst>
-                        <a:ext uri="{28A0092B-C50C-407E-A947-70E740481C1C}">
-                          <a14:useLocalDpi xmlns:a14="http://schemas.microsoft.com/office/drawing/2010/main" val="0"/>
-                        </a:ext>
-                      </a:extLst>
-                    </a:blip>
-                    <a:stretch>
-                      <a:fillRect/>
-                    </a:stretch>
-                  </pic:blipFill>
-                  <pic:spPr>
-                    <a:xfrm>
-                      <a:off x="0" y="0"/>
-                      <a:ext cx="7338060" cy="3648075"/>
-                    </a:xfrm>
-                    <a:prstGeom prst="rect">
-                      <a:avLst/>
-                    </a:prstGeom>
-                  </pic:spPr>
-                </pic:pic>
-              </a:graphicData>
-            </a:graphic>
-          </wp:anchor>
-        </w:drawing>
-      </w:r>
-    </w:p>
-    <w:p/>
-    <w:p/>
-    <w:p/>
-    <w:p>
-      <w:r>
-        <w:br w:type="page"/>
-      </w:r>
-    </w:p>
-    <w:p>
-      <w:pPr>
-        <w:pStyle w:val="Heading"/>
-        <w:numPr>
-          <w:ilvl w:val="0"/>
-          <w:numId w:val="2"/>
-        </w:numPr>
-      </w:pPr>
-      <w:r>
-        <w:rPr>
-          <w:noProof/>
-        </w:rPr>
-        <w:lastRenderedPageBreak/>
-        <w:drawing>
-          <wp:anchor distT="0" distB="0" distL="114300" distR="114300" simplePos="0" relativeHeight="251659776" behindDoc="0" locked="0" layoutInCell="1" allowOverlap="1" wp14:anchorId="66BEA311" wp14:editId="026E7183">
-            <wp:simplePos x="0" y="0"/>
-            <wp:positionH relativeFrom="column">
-              <wp:posOffset>-1142365</wp:posOffset>
-            </wp:positionH>
-            <wp:positionV relativeFrom="paragraph">
-              <wp:posOffset>765810</wp:posOffset>
-            </wp:positionV>
-            <wp:extent cx="7776845" cy="3472672"/>
-            <wp:effectExtent l="0" t="0" r="0" b="0"/>
-            <wp:wrapSquare wrapText="bothSides"/>
-            <wp:docPr id="1885575509" name="Picture 1" descr="A diagram of a server&#10;&#10;AI-generated content may be incorrect."/>
-            <wp:cNvGraphicFramePr>
-              <a:graphicFrameLocks xmlns:a="http://schemas.openxmlformats.org/drawingml/2006/main" noChangeAspect="1"/>
-            </wp:cNvGraphicFramePr>
-            <a:graphic xmlns:a="http://schemas.openxmlformats.org/drawingml/2006/main">
-              <a:graphicData uri="http://schemas.openxmlformats.org/drawingml/2006/picture">
-                <pic:pic xmlns:pic="http://schemas.openxmlformats.org/drawingml/2006/picture">
-                  <pic:nvPicPr>
-                    <pic:cNvPr id="1885575509" name="Picture 1" descr="A diagram of a server&#10;&#10;AI-generated content may be incorrect."/>
-                    <pic:cNvPicPr/>
-                  </pic:nvPicPr>
-                  <pic:blipFill>
-                    <a:blip r:embed="rId18" cstate="print">
-                      <a:extLst>
-                        <a:ext uri="{28A0092B-C50C-407E-A947-70E740481C1C}">
-                          <a14:useLocalDpi xmlns:a14="http://schemas.microsoft.com/office/drawing/2010/main" val="0"/>
-                        </a:ext>
-                      </a:extLst>
-                    </a:blip>
-                    <a:stretch>
-                      <a:fillRect/>
-                    </a:stretch>
-                  </pic:blipFill>
-                  <pic:spPr>
-                    <a:xfrm>
-                      <a:off x="0" y="0"/>
-                      <a:ext cx="7776845" cy="3472672"/>
-                    </a:xfrm>
-                    <a:prstGeom prst="rect">
-                      <a:avLst/>
-                    </a:prstGeom>
-                  </pic:spPr>
-                </pic:pic>
-              </a:graphicData>
-            </a:graphic>
-            <wp14:sizeRelH relativeFrom="page">
-              <wp14:pctWidth>0</wp14:pctWidth>
-            </wp14:sizeRelH>
-            <wp14:sizeRelV relativeFrom="page">
-              <wp14:pctHeight>0</wp14:pctHeight>
-            </wp14:sizeRelV>
-          </wp:anchor>
-        </w:drawing>
-      </w:r>
-      <w:r>
-        <w:t>UML Sequence Diagram Rough Draft</w:t>
-      </w:r>
+        <w:jc w:val="left"/>
+      </w:pPr>
     </w:p>
     <w:sectPr>
       <w:type w:val="continuous"/>
@@ -4154,13 +3929,8 @@
       <w:rPr>
         <w:noProof/>
       </w:rPr>
-    </w:r>
-    <w:r>
-      <w:rPr>
-        <w:noProof/>
-      </w:rPr>
-      <w:pict w14:anchorId="685556E8">
-        <v:rect id="Rectangle 1" o:spid="_x0000_s1026" style="position:absolute;margin-left:0;margin-top:.05pt;width:4.65pt;height:9.35pt;z-index:-503316473;visibility:visible;mso-wrap-style:square;mso-width-percent:0;mso-height-percent:0;mso-wrap-distance-left:0;mso-wrap-distance-top:0;mso-wrap-distance-right:0;mso-wrap-distance-bottom:0;mso-position-horizontal:center;mso-position-horizontal-relative:margin;mso-position-vertical:absolute;mso-position-vertical-relative:text;mso-width-percent:0;mso-height-percent:0;mso-width-relative:page;mso-height-relative:page;v-text-anchor:top" o:gfxdata="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" o:allowincell="f" filled="f" stroked="f" strokeweight="0">
+      <w:pict w14:anchorId="01A311B2">
+        <v:rect id="_x0000_s1026" style="position:absolute;margin-left:0;margin-top:.05pt;width:4.65pt;height:9.35pt;z-index:-503316473;visibility:visible;mso-wrap-style:square;mso-width-percent:0;mso-height-percent:0;mso-wrap-distance-left:0;mso-wrap-distance-top:0;mso-wrap-distance-right:0;mso-wrap-distance-bottom:0;mso-position-horizontal:center;mso-position-horizontal-relative:margin;mso-position-vertical:absolute;mso-position-vertical-relative:text;mso-width-percent:0;mso-height-percent:0;mso-width-relative:page;mso-height-relative:page;v-text-anchor:top" o:gfxdata="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" o:allowincell="f" filled="f" stroked="f" strokeweight="0">
           <o:lock v:ext="edit" aspectratio="t" verticies="t" text="t" shapetype="t"/>
           <v:textbox inset="0,0,0,0">
             <w:txbxContent>
@@ -4224,13 +3994,8 @@
       <w:rPr>
         <w:noProof/>
       </w:rPr>
-    </w:r>
-    <w:r>
-      <w:rPr>
-        <w:noProof/>
-      </w:rPr>
-      <w:pict w14:anchorId="65AAF484">
-        <v:rect id="Rectangle 1" o:spid="_x0000_s1027" alt="" style="position:absolute;margin-left:0;margin-top:.05pt;width:5.65pt;height:1.8pt;z-index:-503316474;visibility:visible;mso-wrap-style:square;mso-wrap-edited:f;mso-width-percent:0;mso-height-percent:0;mso-wrap-distance-left:0;mso-wrap-distance-top:0;mso-wrap-distance-right:0;mso-wrap-distance-bottom:0;mso-position-horizontal:center;mso-position-horizontal-relative:margin;mso-position-vertical:absolute;mso-position-vertical-relative:text;mso-width-percent:0;mso-height-percent:0;mso-width-relative:page;mso-height-relative:page;v-text-anchor:top" o:allowincell="f" filled="f" stroked="f" strokeweight="0">
+      <w:pict w14:anchorId="7251757A">
+        <v:rect id="Rectangle 1" o:spid="_x0000_s1025" alt="" style="position:absolute;margin-left:0;margin-top:.05pt;width:5.65pt;height:1.8pt;z-index:-503316474;visibility:visible;mso-wrap-style:square;mso-wrap-edited:f;mso-width-percent:0;mso-height-percent:0;mso-wrap-distance-left:0;mso-wrap-distance-top:0;mso-wrap-distance-right:0;mso-wrap-distance-bottom:0;mso-position-horizontal:center;mso-position-horizontal-relative:margin;mso-position-vertical:absolute;mso-position-vertical-relative:text;mso-width-percent:0;mso-height-percent:0;mso-width-relative:page;mso-height-relative:page;v-text-anchor:top" o:allowincell="f" filled="f" stroked="f" strokeweight="0">
           <o:lock v:ext="edit" aspectratio="t" verticies="t" text="t" shapetype="t"/>
           <v:textbox inset="0,0,0,0">
             <w:txbxContent>
@@ -4318,16 +4083,8 @@
       <w:rPr>
         <w:rStyle w:val="PageNumber"/>
       </w:rPr>
-      <w:t>ii</w:t>
+      <w:t>iii</w:t>
     </w:r>
-    <w:proofErr w:type="spellStart"/>
-    <w:r>
-      <w:rPr>
-        <w:rStyle w:val="PageNumber"/>
-      </w:rPr>
-      <w:t>i</w:t>
-    </w:r>
-    <w:proofErr w:type="spellEnd"/>
     <w:r>
       <w:rPr>
         <w:rStyle w:val="PageNumber"/>

</xml_diff>